<commit_message>
Documentación del sistema V 2.0
Se completa la documentación, diagramas y pantallazos de la aplicación
funcionando bien.
</commit_message>
<xml_diff>
--- a/Documentacion/Documento de analisis.docx
+++ b/Documentacion/Documento de analisis.docx
@@ -622,7 +622,7 @@
           <w:r>
             <w:fldChar w:fldCharType="separate"/>
           </w:r>
-          <w:hyperlink w:anchor="_Toc362778332" w:history="1">
+          <w:hyperlink w:anchor="_Toc362987219" w:history="1">
             <w:r>
               <w:rPr>
                 <w:rStyle w:val="Hipervnculo"/>
@@ -668,7 +668,7 @@
                 <w:noProof/>
                 <w:webHidden/>
               </w:rPr>
-              <w:instrText xml:space="preserve"> PAGEREF _Toc362778332 \h </w:instrText>
+              <w:instrText xml:space="preserve"> PAGEREF _Toc362987219 \h </w:instrText>
             </w:r>
             <w:r>
               <w:rPr>
@@ -711,7 +711,7 @@
               <w:lang w:eastAsia="es-CO"/>
             </w:rPr>
           </w:pPr>
-          <w:hyperlink w:anchor="_Toc362778333" w:history="1">
+          <w:hyperlink w:anchor="_Toc362987220" w:history="1">
             <w:r>
               <w:rPr>
                 <w:rStyle w:val="Hipervnculo"/>
@@ -739,7 +739,7 @@
                 <w:noProof/>
                 <w:webHidden/>
               </w:rPr>
-              <w:instrText xml:space="preserve"> PAGEREF _Toc362778333 \h </w:instrText>
+              <w:instrText xml:space="preserve"> PAGEREF _Toc362987220 \h </w:instrText>
             </w:r>
             <w:r>
               <w:rPr>
@@ -783,7 +783,7 @@
               <w:lang w:eastAsia="es-CO"/>
             </w:rPr>
           </w:pPr>
-          <w:hyperlink w:anchor="_Toc362778334" w:history="1">
+          <w:hyperlink w:anchor="_Toc362987221" w:history="1">
             <w:r>
               <w:rPr>
                 <w:rStyle w:val="Hipervnculo"/>
@@ -829,7 +829,7 @@
                 <w:noProof/>
                 <w:webHidden/>
               </w:rPr>
-              <w:instrText xml:space="preserve"> PAGEREF _Toc362778334 \h </w:instrText>
+              <w:instrText xml:space="preserve"> PAGEREF _Toc362987221 \h </w:instrText>
             </w:r>
             <w:r>
               <w:rPr>
@@ -872,7 +872,7 @@
               <w:lang w:eastAsia="es-CO"/>
             </w:rPr>
           </w:pPr>
-          <w:hyperlink w:anchor="_Toc362778335" w:history="1">
+          <w:hyperlink w:anchor="_Toc362987222" w:history="1">
             <w:r>
               <w:rPr>
                 <w:rStyle w:val="Hipervnculo"/>
@@ -900,7 +900,7 @@
                 <w:noProof/>
                 <w:webHidden/>
               </w:rPr>
-              <w:instrText xml:space="preserve"> PAGEREF _Toc362778335 \h </w:instrText>
+              <w:instrText xml:space="preserve"> PAGEREF _Toc362987222 \h </w:instrText>
             </w:r>
             <w:r>
               <w:rPr>
@@ -943,7 +943,7 @@
               <w:lang w:eastAsia="es-CO"/>
             </w:rPr>
           </w:pPr>
-          <w:hyperlink w:anchor="_Toc362778336" w:history="1">
+          <w:hyperlink w:anchor="_Toc362987223" w:history="1">
             <w:r>
               <w:rPr>
                 <w:rStyle w:val="Hipervnculo"/>
@@ -971,7 +971,7 @@
                 <w:noProof/>
                 <w:webHidden/>
               </w:rPr>
-              <w:instrText xml:space="preserve"> PAGEREF _Toc362778336 \h </w:instrText>
+              <w:instrText xml:space="preserve"> PAGEREF _Toc362987223 \h </w:instrText>
             </w:r>
             <w:r>
               <w:rPr>
@@ -1014,7 +1014,7 @@
               <w:lang w:eastAsia="es-CO"/>
             </w:rPr>
           </w:pPr>
-          <w:hyperlink w:anchor="_Toc362778337" w:history="1">
+          <w:hyperlink w:anchor="_Toc362987224" w:history="1">
             <w:r>
               <w:rPr>
                 <w:rStyle w:val="Hipervnculo"/>
@@ -1042,7 +1042,7 @@
                 <w:noProof/>
                 <w:webHidden/>
               </w:rPr>
-              <w:instrText xml:space="preserve"> PAGEREF _Toc362778337 \h </w:instrText>
+              <w:instrText xml:space="preserve"> PAGEREF _Toc362987224 \h </w:instrText>
             </w:r>
             <w:r>
               <w:rPr>
@@ -1085,7 +1085,7 @@
               <w:lang w:eastAsia="es-CO"/>
             </w:rPr>
           </w:pPr>
-          <w:hyperlink w:anchor="_Toc362778338" w:history="1">
+          <w:hyperlink w:anchor="_Toc362987225" w:history="1">
             <w:r>
               <w:rPr>
                 <w:rStyle w:val="Hipervnculo"/>
@@ -1113,7 +1113,7 @@
                 <w:noProof/>
                 <w:webHidden/>
               </w:rPr>
-              <w:instrText xml:space="preserve"> PAGEREF _Toc362778338 \h </w:instrText>
+              <w:instrText xml:space="preserve"> PAGEREF _Toc362987225 \h </w:instrText>
             </w:r>
             <w:r>
               <w:rPr>
@@ -1133,7 +1133,7 @@
                 <w:noProof/>
                 <w:webHidden/>
               </w:rPr>
-              <w:t>6</w:t>
+              <w:t>7</w:t>
             </w:r>
             <w:r>
               <w:rPr>
@@ -1156,7 +1156,7 @@
               <w:lang w:eastAsia="es-CO"/>
             </w:rPr>
           </w:pPr>
-          <w:hyperlink w:anchor="_Toc362778339" w:history="1">
+          <w:hyperlink w:anchor="_Toc362987226" w:history="1">
             <w:r>
               <w:rPr>
                 <w:rStyle w:val="Hipervnculo"/>
@@ -1184,7 +1184,7 @@
                 <w:noProof/>
                 <w:webHidden/>
               </w:rPr>
-              <w:instrText xml:space="preserve"> PAGEREF _Toc362778339 \h </w:instrText>
+              <w:instrText xml:space="preserve"> PAGEREF _Toc362987226 \h </w:instrText>
             </w:r>
             <w:r>
               <w:rPr>
@@ -1227,7 +1227,7 @@
               <w:lang w:eastAsia="es-CO"/>
             </w:rPr>
           </w:pPr>
-          <w:hyperlink w:anchor="_Toc362778340" w:history="1">
+          <w:hyperlink w:anchor="_Toc362987227" w:history="1">
             <w:r>
               <w:rPr>
                 <w:rStyle w:val="Hipervnculo"/>
@@ -1255,7 +1255,7 @@
                 <w:noProof/>
                 <w:webHidden/>
               </w:rPr>
-              <w:instrText xml:space="preserve"> PAGEREF _Toc362778340 \h </w:instrText>
+              <w:instrText xml:space="preserve"> PAGEREF _Toc362987227 \h </w:instrText>
             </w:r>
             <w:r>
               <w:rPr>
@@ -1275,7 +1275,7 @@
                 <w:noProof/>
                 <w:webHidden/>
               </w:rPr>
-              <w:t>7</w:t>
+              <w:t>8</w:t>
             </w:r>
             <w:r>
               <w:rPr>
@@ -1299,7 +1299,7 @@
               <w:lang w:eastAsia="es-CO"/>
             </w:rPr>
           </w:pPr>
-          <w:hyperlink w:anchor="_Toc362778341" w:history="1">
+          <w:hyperlink w:anchor="_Toc362987228" w:history="1">
             <w:r>
               <w:rPr>
                 <w:rStyle w:val="Hipervnculo"/>
@@ -1345,7 +1345,7 @@
                 <w:noProof/>
                 <w:webHidden/>
               </w:rPr>
-              <w:instrText xml:space="preserve"> PAGEREF _Toc362778341 \h </w:instrText>
+              <w:instrText xml:space="preserve"> PAGEREF _Toc362987228 \h </w:instrText>
             </w:r>
             <w:r>
               <w:rPr>
@@ -1388,7 +1388,7 @@
               <w:lang w:eastAsia="es-CO"/>
             </w:rPr>
           </w:pPr>
-          <w:hyperlink w:anchor="_Toc362778342" w:history="1">
+          <w:hyperlink w:anchor="_Toc362987229" w:history="1">
             <w:r>
               <w:rPr>
                 <w:rStyle w:val="Hipervnculo"/>
@@ -1416,7 +1416,7 @@
                 <w:noProof/>
                 <w:webHidden/>
               </w:rPr>
-              <w:instrText xml:space="preserve"> PAGEREF _Toc362778342 \h </w:instrText>
+              <w:instrText xml:space="preserve"> PAGEREF _Toc362987229 \h </w:instrText>
             </w:r>
             <w:r>
               <w:rPr>
@@ -1459,7 +1459,7 @@
               <w:lang w:eastAsia="es-CO"/>
             </w:rPr>
           </w:pPr>
-          <w:hyperlink w:anchor="_Toc362778343" w:history="1">
+          <w:hyperlink w:anchor="_Toc362987230" w:history="1">
             <w:r>
               <w:rPr>
                 <w:rStyle w:val="Hipervnculo"/>
@@ -1487,7 +1487,7 @@
                 <w:noProof/>
                 <w:webHidden/>
               </w:rPr>
-              <w:instrText xml:space="preserve"> PAGEREF _Toc362778343 \h </w:instrText>
+              <w:instrText xml:space="preserve"> PAGEREF _Toc362987230 \h </w:instrText>
             </w:r>
             <w:r>
               <w:rPr>
@@ -1530,7 +1530,7 @@
               <w:lang w:eastAsia="es-CO"/>
             </w:rPr>
           </w:pPr>
-          <w:hyperlink w:anchor="_Toc362778344" w:history="1">
+          <w:hyperlink w:anchor="_Toc362987231" w:history="1">
             <w:r>
               <w:rPr>
                 <w:rStyle w:val="Hipervnculo"/>
@@ -1558,7 +1558,7 @@
                 <w:noProof/>
                 <w:webHidden/>
               </w:rPr>
-              <w:instrText xml:space="preserve"> PAGEREF _Toc362778344 \h </w:instrText>
+              <w:instrText xml:space="preserve"> PAGEREF _Toc362987231 \h </w:instrText>
             </w:r>
             <w:r>
               <w:rPr>
@@ -1601,7 +1601,7 @@
               <w:lang w:eastAsia="es-CO"/>
             </w:rPr>
           </w:pPr>
-          <w:hyperlink w:anchor="_Toc362778345" w:history="1">
+          <w:hyperlink w:anchor="_Toc362987232" w:history="1">
             <w:r>
               <w:rPr>
                 <w:rStyle w:val="Hipervnculo"/>
@@ -1629,7 +1629,7 @@
                 <w:noProof/>
                 <w:webHidden/>
               </w:rPr>
-              <w:instrText xml:space="preserve"> PAGEREF _Toc362778345 \h </w:instrText>
+              <w:instrText xml:space="preserve"> PAGEREF _Toc362987232 \h </w:instrText>
             </w:r>
             <w:r>
               <w:rPr>
@@ -1662,9 +1662,8 @@
         </w:p>
         <w:p>
           <w:pPr>
-            <w:pStyle w:val="TDC1"/>
+            <w:pStyle w:val="TDC2"/>
             <w:tabs>
-              <w:tab w:val="left" w:pos="440"/>
               <w:tab w:val="right" w:leader="dot" w:pos="8828"/>
             </w:tabs>
             <w:rPr>
@@ -1673,7 +1672,7 @@
               <w:lang w:eastAsia="es-CO"/>
             </w:rPr>
           </w:pPr>
-          <w:hyperlink w:anchor="_Toc362778346" w:history="1">
+          <w:hyperlink w:anchor="_Toc362987233" w:history="1">
             <w:r>
               <w:rPr>
                 <w:rStyle w:val="Hipervnculo"/>
@@ -1681,135 +1680,28 @@
                 <w:b/>
                 <w:noProof/>
               </w:rPr>
-              <w:t>3.</w:t>
-            </w:r>
-            <w:r>
-              <w:rPr>
-                <w:rFonts w:eastAsiaTheme="minorEastAsia"/>
-                <w:noProof/>
-                <w:lang w:eastAsia="es-CO"/>
+              <w:t>Visualización del sitio</w:t>
+            </w:r>
+            <w:r>
+              <w:rPr>
+                <w:noProof/>
+                <w:webHidden/>
               </w:rPr>
               <w:tab/>
             </w:r>
             <w:r>
               <w:rPr>
-                <w:rStyle w:val="Hipervnculo"/>
-                <w:rFonts w:ascii="Arial" w:hAnsi="Arial" w:cs="Arial"/>
-                <w:b/>
-                <w:noProof/>
-              </w:rPr>
-              <w:t>Instalación</w:t>
-            </w:r>
-            <w:r>
-              <w:rPr>
                 <w:noProof/>
                 <w:webHidden/>
               </w:rPr>
-              <w:tab/>
+              <w:fldChar w:fldCharType="begin"/>
             </w:r>
             <w:r>
               <w:rPr>
                 <w:noProof/>
                 <w:webHidden/>
               </w:rPr>
-              <w:fldChar w:fldCharType="begin"/>
-            </w:r>
-            <w:r>
-              <w:rPr>
-                <w:noProof/>
-                <w:webHidden/>
-              </w:rPr>
-              <w:instrText xml:space="preserve"> PAGEREF _Toc362778346 \h </w:instrText>
-            </w:r>
-            <w:r>
-              <w:rPr>
-                <w:noProof/>
-                <w:webHidden/>
-              </w:rPr>
-            </w:r>
-            <w:r>
-              <w:rPr>
-                <w:noProof/>
-                <w:webHidden/>
-              </w:rPr>
-              <w:fldChar w:fldCharType="separate"/>
-            </w:r>
-            <w:r>
-              <w:rPr>
-                <w:noProof/>
-                <w:webHidden/>
-              </w:rPr>
-              <w:t>12</w:t>
-            </w:r>
-            <w:r>
-              <w:rPr>
-                <w:noProof/>
-                <w:webHidden/>
-              </w:rPr>
-              <w:fldChar w:fldCharType="end"/>
-            </w:r>
-          </w:hyperlink>
-        </w:p>
-        <w:p>
-          <w:pPr>
-            <w:pStyle w:val="TDC1"/>
-            <w:tabs>
-              <w:tab w:val="left" w:pos="440"/>
-              <w:tab w:val="right" w:leader="dot" w:pos="8828"/>
-            </w:tabs>
-            <w:rPr>
-              <w:rFonts w:eastAsiaTheme="minorEastAsia"/>
-              <w:noProof/>
-              <w:lang w:eastAsia="es-CO"/>
-            </w:rPr>
-          </w:pPr>
-          <w:hyperlink w:anchor="_Toc362778347" w:history="1">
-            <w:r>
-              <w:rPr>
-                <w:rStyle w:val="Hipervnculo"/>
-                <w:rFonts w:ascii="Arial" w:hAnsi="Arial" w:cs="Arial"/>
-                <w:b/>
-                <w:noProof/>
-              </w:rPr>
-              <w:t>4.</w:t>
-            </w:r>
-            <w:r>
-              <w:rPr>
-                <w:rFonts w:eastAsiaTheme="minorEastAsia"/>
-                <w:noProof/>
-                <w:lang w:eastAsia="es-CO"/>
-              </w:rPr>
-              <w:tab/>
-            </w:r>
-            <w:r>
-              <w:rPr>
-                <w:rStyle w:val="Hipervnculo"/>
-                <w:rFonts w:ascii="Arial" w:hAnsi="Arial" w:cs="Arial"/>
-                <w:b/>
-                <w:noProof/>
-              </w:rPr>
-              <w:t>Visualización del sitio</w:t>
-            </w:r>
-            <w:r>
-              <w:rPr>
-                <w:noProof/>
-                <w:webHidden/>
-              </w:rPr>
-              <w:tab/>
-            </w:r>
-            <w:r>
-              <w:rPr>
-                <w:noProof/>
-                <w:webHidden/>
-              </w:rPr>
-              <w:fldChar w:fldCharType="begin"/>
-            </w:r>
-            <w:r>
-              <w:rPr>
-                <w:noProof/>
-                <w:webHidden/>
-              </w:rPr>
-              <w:instrText xml:space="preserve"> PAGEREF _Toc362778347 \h </w:instrText>
+              <w:instrText xml:space="preserve"> PAGEREF _Toc362987233 \h </w:instrText>
             </w:r>
             <w:r>
               <w:rPr>
@@ -1852,7 +1744,7 @@
               <w:lang w:eastAsia="es-CO"/>
             </w:rPr>
           </w:pPr>
-          <w:hyperlink w:anchor="_Toc362778348" w:history="1">
+          <w:hyperlink w:anchor="_Toc362987234" w:history="1">
             <w:r>
               <w:rPr>
                 <w:rStyle w:val="Hipervnculo"/>
@@ -1880,7 +1772,7 @@
                 <w:noProof/>
                 <w:webHidden/>
               </w:rPr>
-              <w:instrText xml:space="preserve"> PAGEREF _Toc362778348 \h </w:instrText>
+              <w:instrText xml:space="preserve"> PAGEREF _Toc362987234 \h </w:instrText>
             </w:r>
             <w:r>
               <w:rPr>
@@ -1980,6 +1872,17 @@
     </w:p>
     <w:p>
       <w:pPr>
+        <w:jc w:val="center"/>
+        <w:rPr>
+          <w:rFonts w:ascii="Arial" w:hAnsi="Arial" w:cs="Arial"/>
+          <w:b/>
+          <w:sz w:val="24"/>
+          <w:szCs w:val="24"/>
+        </w:rPr>
+      </w:pPr>
+    </w:p>
+    <w:p>
+      <w:pPr>
         <w:pStyle w:val="Prrafodelista"/>
         <w:numPr>
           <w:ilvl w:val="0"/>
@@ -1995,7 +1898,7 @@
           <w:szCs w:val="24"/>
         </w:rPr>
       </w:pPr>
-      <w:bookmarkStart w:id="0" w:name="_Toc362778332"/>
+      <w:bookmarkStart w:id="0" w:name="_Toc362987219"/>
       <w:r>
         <w:rPr>
           <w:rFonts w:ascii="Arial" w:hAnsi="Arial" w:cs="Arial"/>
@@ -2049,7 +1952,7 @@
           <w:sz w:val="24"/>
         </w:rPr>
       </w:pPr>
-      <w:bookmarkStart w:id="1" w:name="_Toc362778333"/>
+      <w:bookmarkStart w:id="1" w:name="_Toc362987220"/>
       <w:r>
         <w:rPr>
           <w:rFonts w:ascii="Arial" w:hAnsi="Arial" w:cs="Arial"/>
@@ -2640,7 +2543,7 @@
           <w:szCs w:val="24"/>
         </w:rPr>
       </w:pPr>
-      <w:bookmarkStart w:id="2" w:name="_Toc362778334"/>
+      <w:bookmarkStart w:id="2" w:name="_Toc362987221"/>
       <w:r>
         <w:rPr>
           <w:rFonts w:ascii="Arial" w:hAnsi="Arial" w:cs="Arial"/>
@@ -2855,7 +2758,7 @@
           <w:szCs w:val="24"/>
         </w:rPr>
       </w:pPr>
-      <w:bookmarkStart w:id="3" w:name="_Toc362778335"/>
+      <w:bookmarkStart w:id="3" w:name="_Toc362987222"/>
       <w:r>
         <w:rPr>
           <w:rFonts w:ascii="Arial" w:hAnsi="Arial" w:cs="Arial"/>
@@ -3035,7 +2938,7 @@
           <w:szCs w:val="24"/>
         </w:rPr>
       </w:pPr>
-      <w:bookmarkStart w:id="4" w:name="_Toc362778336"/>
+      <w:bookmarkStart w:id="4" w:name="_Toc362987223"/>
       <w:r>
         <w:rPr>
           <w:rFonts w:ascii="Arial" w:hAnsi="Arial" w:cs="Arial"/>
@@ -3062,16 +2965,7 @@
           <w:sz w:val="24"/>
           <w:szCs w:val="24"/>
         </w:rPr>
-        <w:t>Requisitos Funcionales del S</w:t>
-      </w:r>
-      <w:r>
-        <w:rPr>
-          <w:rFonts w:ascii="Arial" w:hAnsi="Arial" w:cs="Arial"/>
-          <w:color w:val="auto"/>
-          <w:sz w:val="24"/>
-          <w:szCs w:val="24"/>
-        </w:rPr>
-        <w:t>istema</w:t>
+        <w:t>Requisitos Funcionales del Sistema</w:t>
       </w:r>
       <w:bookmarkEnd w:id="4"/>
     </w:p>
@@ -3562,15 +3456,7 @@
                 <w:b/>
                 <w:bCs/>
               </w:rPr>
-              <w:t>FRQ-000</w:t>
-            </w:r>
-            <w:r>
-              <w:rPr>
-                <w:rFonts w:ascii="Arial" w:hAnsi="Arial" w:cs="Arial"/>
-                <w:b/>
-                <w:bCs/>
-              </w:rPr>
-              <w:t>2</w:t>
+              <w:t>FRQ-0002</w:t>
             </w:r>
           </w:p>
         </w:tc>
@@ -3605,15 +3491,7 @@
                 <w:b/>
                 <w:bCs/>
               </w:rPr>
-              <w:t xml:space="preserve">Cargar </w:t>
-            </w:r>
-            <w:r>
-              <w:rPr>
-                <w:rFonts w:ascii="Arial" w:hAnsi="Arial" w:cs="Arial"/>
-                <w:b/>
-                <w:bCs/>
-              </w:rPr>
-              <w:t xml:space="preserve"> imágenes</w:t>
+              <w:t>Cargar  imágenes</w:t>
             </w:r>
           </w:p>
         </w:tc>
@@ -3684,25 +3562,7 @@
               <w:rPr>
                 <w:rFonts w:ascii="Arial" w:hAnsi="Arial" w:cs="Arial"/>
               </w:rPr>
-              <w:t>El sistema deberá permitir a</w:t>
-            </w:r>
-            <w:r>
-              <w:rPr>
-                <w:rFonts w:ascii="Arial" w:hAnsi="Arial" w:cs="Arial"/>
-              </w:rPr>
-              <w:t xml:space="preserve"> un </w:t>
-            </w:r>
-            <w:r>
-              <w:rPr>
-                <w:rFonts w:ascii="Arial" w:hAnsi="Arial" w:cs="Arial"/>
-              </w:rPr>
-              <w:t xml:space="preserve"> usuario </w:t>
-            </w:r>
-            <w:r>
-              <w:rPr>
-                <w:rFonts w:ascii="Arial" w:hAnsi="Arial" w:cs="Arial"/>
-              </w:rPr>
-              <w:t>previamente registrado en el sistema la carga de imágenes al servidor.</w:t>
+              <w:t>El sistema deberá permitir a un  usuario previamente registrado en el sistema la carga de imágenes al servidor.</w:t>
             </w:r>
           </w:p>
         </w:tc>
@@ -3998,15 +3858,7 @@
                 <w:b/>
                 <w:bCs/>
               </w:rPr>
-              <w:t>FRQ-000</w:t>
-            </w:r>
-            <w:r>
-              <w:rPr>
-                <w:rFonts w:ascii="Arial" w:hAnsi="Arial" w:cs="Arial"/>
-                <w:b/>
-                <w:bCs/>
-              </w:rPr>
-              <w:t>3</w:t>
+              <w:t>FRQ-0003</w:t>
             </w:r>
           </w:p>
         </w:tc>
@@ -4041,23 +3893,7 @@
                 <w:b/>
                 <w:bCs/>
               </w:rPr>
-              <w:t xml:space="preserve">Visualización de </w:t>
-            </w:r>
-            <w:r>
-              <w:rPr>
-                <w:rFonts w:ascii="Arial" w:hAnsi="Arial" w:cs="Arial"/>
-                <w:b/>
-                <w:bCs/>
-              </w:rPr>
-              <w:t>imágenes</w:t>
-            </w:r>
-            <w:r>
-              <w:rPr>
-                <w:rFonts w:ascii="Arial" w:hAnsi="Arial" w:cs="Arial"/>
-                <w:b/>
-                <w:bCs/>
-              </w:rPr>
-              <w:t xml:space="preserve"> utilizando filtro</w:t>
+              <w:t>Visualización de imágenes utilizando filtro</w:t>
             </w:r>
           </w:p>
         </w:tc>
@@ -4128,16 +3964,8 @@
               <w:rPr>
                 <w:rFonts w:ascii="Arial" w:hAnsi="Arial" w:cs="Arial"/>
               </w:rPr>
-              <w:t>El sistema deberá permitir al usuario poder</w:t>
-            </w:r>
-            <w:r>
-              <w:rPr>
-                <w:rFonts w:ascii="Arial" w:hAnsi="Arial" w:cs="Arial"/>
-              </w:rPr>
-              <w:t xml:space="preserve"> visualizar las imágenes utilizando algún tipo de filtrado.</w:t>
-            </w:r>
-            <w:bookmarkStart w:id="5" w:name="_GoBack"/>
-            <w:bookmarkEnd w:id="5"/>
+              <w:t>El sistema deberá permitir al usuario poder visualizar las imágenes utilizando algún tipo de filtrado.</w:t>
+            </w:r>
           </w:p>
         </w:tc>
       </w:tr>
@@ -4537,13 +4365,7 @@
               <w:rPr>
                 <w:rFonts w:ascii="Arial" w:hAnsi="Arial" w:cs="Arial"/>
               </w:rPr>
-              <w:t xml:space="preserve">El sistema deberá permitir </w:t>
-            </w:r>
-            <w:r>
-              <w:rPr>
-                <w:rFonts w:ascii="Arial" w:hAnsi="Arial" w:cs="Arial"/>
-              </w:rPr>
-              <w:t xml:space="preserve"> que los usuarios se registren en la base de datos.</w:t>
+              <w:t>El sistema deberá permitir  que los usuarios se registren en la base de datos.</w:t>
             </w:r>
           </w:p>
         </w:tc>
@@ -4790,7 +4612,7 @@
           <w:szCs w:val="24"/>
         </w:rPr>
       </w:pPr>
-      <w:bookmarkStart w:id="6" w:name="_Toc362778337"/>
+      <w:bookmarkStart w:id="5" w:name="_Toc362987224"/>
       <w:r>
         <w:rPr>
           <w:rFonts w:ascii="Arial" w:hAnsi="Arial" w:cs="Arial"/>
@@ -4809,7 +4631,7 @@
         </w:rPr>
         <w:t>Restricciones del Software</w:t>
       </w:r>
-      <w:bookmarkEnd w:id="6"/>
+      <w:bookmarkEnd w:id="5"/>
     </w:p>
     <w:p/>
     <w:tbl>
@@ -5863,7 +5685,7 @@
           <w:szCs w:val="24"/>
         </w:rPr>
       </w:pPr>
-      <w:bookmarkStart w:id="7" w:name="_Toc362778338"/>
+      <w:bookmarkStart w:id="6" w:name="_Toc362987225"/>
       <w:r>
         <w:rPr>
           <w:rFonts w:ascii="Arial" w:hAnsi="Arial" w:cs="Arial"/>
@@ -5919,7 +5741,7 @@
         </w:rPr>
         <w:t>)</w:t>
       </w:r>
-      <w:bookmarkEnd w:id="7"/>
+      <w:bookmarkEnd w:id="6"/>
     </w:p>
     <w:p>
       <w:pPr>
@@ -6780,7 +6602,7 @@
           <w:szCs w:val="24"/>
         </w:rPr>
       </w:pPr>
-      <w:bookmarkStart w:id="8" w:name="_Toc362778339"/>
+      <w:bookmarkStart w:id="7" w:name="_Toc362987226"/>
       <w:r>
         <w:rPr>
           <w:rFonts w:ascii="Arial" w:hAnsi="Arial" w:cs="Arial"/>
@@ -6788,18 +6610,9 @@
           <w:sz w:val="24"/>
           <w:szCs w:val="24"/>
         </w:rPr>
-        <w:t>6</w:t>
-      </w:r>
-      <w:r>
-        <w:rPr>
-          <w:rFonts w:ascii="Arial" w:hAnsi="Arial" w:cs="Arial"/>
-          <w:color w:val="auto"/>
-          <w:sz w:val="24"/>
-          <w:szCs w:val="24"/>
-        </w:rPr>
-        <w:t>. Configuración</w:t>
-      </w:r>
-      <w:bookmarkEnd w:id="8"/>
+        <w:t>6. Configuración</w:t>
+      </w:r>
+      <w:bookmarkEnd w:id="7"/>
     </w:p>
     <w:p/>
     <w:p>
@@ -6827,16 +6640,14 @@
         </w:rPr>
         <w:t xml:space="preserve">los usuarios </w:t>
       </w:r>
-      <w:proofErr w:type="spellStart"/>
-      <w:r>
-        <w:rPr>
-          <w:rFonts w:ascii="Arial" w:hAnsi="Arial" w:cs="Arial"/>
-          <w:sz w:val="24"/>
-          <w:szCs w:val="24"/>
-        </w:rPr>
-        <w:t>podrar</w:t>
-      </w:r>
-      <w:proofErr w:type="spellEnd"/>
+      <w:r>
+        <w:rPr>
+          <w:rFonts w:ascii="Arial" w:hAnsi="Arial" w:cs="Arial"/>
+          <w:sz w:val="24"/>
+          <w:szCs w:val="24"/>
+        </w:rPr>
+        <w:t>podrán</w:t>
+      </w:r>
       <w:r>
         <w:rPr>
           <w:rFonts w:ascii="Arial" w:hAnsi="Arial" w:cs="Arial"/>
@@ -6872,6 +6683,16 @@
     </w:p>
     <w:p>
       <w:pPr>
+        <w:jc w:val="both"/>
+        <w:rPr>
+          <w:rFonts w:ascii="Arial" w:hAnsi="Arial" w:cs="Arial"/>
+          <w:sz w:val="24"/>
+          <w:szCs w:val="24"/>
+        </w:rPr>
+      </w:pPr>
+    </w:p>
+    <w:p>
+      <w:pPr>
         <w:rPr>
           <w:rFonts w:ascii="Arial" w:hAnsi="Arial" w:cs="Arial"/>
           <w:b/>
@@ -6886,7 +6707,6 @@
           <w:sz w:val="24"/>
           <w:szCs w:val="24"/>
         </w:rPr>
-        <w:lastRenderedPageBreak/>
         <w:t>Código Fuente</w:t>
       </w:r>
     </w:p>
@@ -6894,6 +6714,9 @@
       <w:pPr>
         <w:rPr>
           <w:rStyle w:val="Hipervnculo"/>
+          <w:rFonts w:ascii="Arial" w:hAnsi="Arial" w:cs="Arial"/>
+          <w:sz w:val="24"/>
+          <w:szCs w:val="24"/>
         </w:rPr>
       </w:pPr>
       <w:r>
@@ -7030,6 +6853,9 @@
         <w:r>
           <w:rPr>
             <w:rStyle w:val="Hipervnculo"/>
+            <w:rFonts w:ascii="Arial" w:hAnsi="Arial" w:cs="Arial"/>
+            <w:sz w:val="24"/>
+            <w:szCs w:val="24"/>
           </w:rPr>
           <w:t>https://github.com/nubiausuga/Reto1Telematica</w:t>
         </w:r>
@@ -7037,6 +6863,16 @@
     </w:p>
     <w:p>
       <w:pPr>
+        <w:rPr>
+          <w:rStyle w:val="Hipervnculo"/>
+          <w:rFonts w:ascii="Arial" w:hAnsi="Arial" w:cs="Arial"/>
+          <w:sz w:val="24"/>
+          <w:szCs w:val="24"/>
+        </w:rPr>
+      </w:pPr>
+    </w:p>
+    <w:p>
+      <w:pPr>
         <w:jc w:val="both"/>
         <w:rPr>
           <w:rFonts w:ascii="Arial" w:hAnsi="Arial" w:cs="Arial"/>
@@ -7055,7 +6891,7 @@
           <w:szCs w:val="24"/>
         </w:rPr>
       </w:pPr>
-      <w:bookmarkStart w:id="9" w:name="_Toc362778340"/>
+      <w:bookmarkStart w:id="8" w:name="_Toc362987227"/>
       <w:r>
         <w:rPr>
           <w:rFonts w:ascii="Arial" w:hAnsi="Arial" w:cs="Arial"/>
@@ -7063,7 +6899,7 @@
           <w:sz w:val="24"/>
           <w:szCs w:val="24"/>
         </w:rPr>
-        <w:t>7</w:t>
+        <w:t xml:space="preserve">7. </w:t>
       </w:r>
       <w:r>
         <w:rPr>
@@ -7072,18 +6908,9 @@
           <w:sz w:val="24"/>
           <w:szCs w:val="24"/>
         </w:rPr>
-        <w:t xml:space="preserve">. </w:t>
-      </w:r>
-      <w:r>
-        <w:rPr>
-          <w:rFonts w:ascii="Arial" w:hAnsi="Arial" w:cs="Arial"/>
-          <w:color w:val="auto"/>
-          <w:sz w:val="24"/>
-          <w:szCs w:val="24"/>
-        </w:rPr>
         <w:t>Implementación</w:t>
       </w:r>
-      <w:bookmarkEnd w:id="9"/>
+      <w:bookmarkEnd w:id="8"/>
     </w:p>
     <w:p>
       <w:pPr>
@@ -7262,7 +7089,7 @@
           <w:szCs w:val="24"/>
         </w:rPr>
       </w:pPr>
-      <w:bookmarkStart w:id="10" w:name="_Toc362778341"/>
+      <w:bookmarkStart w:id="9" w:name="_Toc362987228"/>
       <w:r>
         <w:rPr>
           <w:rFonts w:ascii="Arial" w:hAnsi="Arial" w:cs="Arial"/>
@@ -7281,7 +7108,7 @@
         </w:rPr>
         <w:t>del software</w:t>
       </w:r>
-      <w:bookmarkEnd w:id="10"/>
+      <w:bookmarkEnd w:id="9"/>
     </w:p>
     <w:p>
       <w:pPr>
@@ -7307,7 +7134,7 @@
           <w:szCs w:val="24"/>
         </w:rPr>
       </w:pPr>
-      <w:bookmarkStart w:id="11" w:name="_Toc362778342"/>
+      <w:bookmarkStart w:id="10" w:name="_Toc362987229"/>
       <w:r>
         <w:rPr>
           <w:rFonts w:ascii="Arial" w:hAnsi="Arial" w:cs="Arial"/>
@@ -7317,7 +7144,7 @@
         </w:rPr>
         <w:t>Modelo conceptual del sistema</w:t>
       </w:r>
-      <w:bookmarkEnd w:id="11"/>
+      <w:bookmarkEnd w:id="10"/>
     </w:p>
     <w:p>
       <w:pPr>
@@ -7769,7 +7596,7 @@
           <w:szCs w:val="24"/>
         </w:rPr>
       </w:pPr>
-      <w:bookmarkStart w:id="12" w:name="_Toc362778343"/>
+      <w:bookmarkStart w:id="11" w:name="_Toc362987230"/>
       <w:r>
         <w:rPr>
           <w:rFonts w:ascii="Arial" w:hAnsi="Arial" w:cs="Arial"/>
@@ -7779,7 +7606,7 @@
         </w:rPr>
         <w:t>Vista general de la funcionalidad del sistema</w:t>
       </w:r>
-      <w:bookmarkEnd w:id="12"/>
+      <w:bookmarkEnd w:id="11"/>
       <w:r>
         <w:rPr>
           <w:rFonts w:ascii="Arial" w:hAnsi="Arial" w:cs="Arial"/>
@@ -7952,7 +7779,7 @@
           <w:szCs w:val="24"/>
         </w:rPr>
       </w:pPr>
-      <w:bookmarkStart w:id="13" w:name="_Toc362778344"/>
+      <w:bookmarkStart w:id="12" w:name="_Toc362987231"/>
       <w:r>
         <w:rPr>
           <w:rFonts w:ascii="Arial" w:hAnsi="Arial" w:cs="Arial"/>
@@ -7962,7 +7789,7 @@
         </w:rPr>
         <w:t>Diagrama de secuencias</w:t>
       </w:r>
-      <w:bookmarkEnd w:id="13"/>
+      <w:bookmarkEnd w:id="12"/>
     </w:p>
     <w:p>
       <w:pPr>
@@ -7989,6 +7816,7 @@
     </w:p>
     <w:p>
       <w:pPr>
+        <w:jc w:val="center"/>
         <w:rPr>
           <w:rFonts w:ascii="Arial" w:hAnsi="Arial" w:cs="Arial"/>
           <w:b/>
@@ -8060,7 +7888,7 @@
           <w:szCs w:val="24"/>
         </w:rPr>
       </w:pPr>
-      <w:bookmarkStart w:id="14" w:name="_Toc362778345"/>
+      <w:bookmarkStart w:id="13" w:name="_Toc362987232"/>
       <w:r>
         <w:rPr>
           <w:rFonts w:ascii="Arial" w:hAnsi="Arial" w:cs="Arial"/>
@@ -8070,7 +7898,7 @@
         </w:rPr>
         <w:t>Diagrama de despliegue</w:t>
       </w:r>
-      <w:bookmarkEnd w:id="14"/>
+      <w:bookmarkEnd w:id="13"/>
       <w:r>
         <w:rPr>
           <w:rFonts w:ascii="Arial" w:hAnsi="Arial" w:cs="Arial"/>
@@ -8082,30 +7910,7 @@
         <w:t xml:space="preserve"> </w:t>
       </w:r>
     </w:p>
-    <w:p>
-      <w:pPr>
-        <w:jc w:val="both"/>
-        <w:outlineLvl w:val="0"/>
-        <w:rPr>
-          <w:rFonts w:ascii="Arial" w:hAnsi="Arial" w:cs="Arial"/>
-          <w:b/>
-          <w:sz w:val="24"/>
-          <w:szCs w:val="24"/>
-        </w:rPr>
-      </w:pPr>
-    </w:p>
-    <w:p>
-      <w:pPr>
-        <w:jc w:val="both"/>
-        <w:outlineLvl w:val="0"/>
-        <w:rPr>
-          <w:rFonts w:ascii="Arial" w:hAnsi="Arial" w:cs="Arial"/>
-          <w:b/>
-          <w:sz w:val="24"/>
-          <w:szCs w:val="24"/>
-        </w:rPr>
-      </w:pPr>
-    </w:p>
+    <w:p/>
     <w:p>
       <w:pPr>
         <w:rPr>
@@ -8121,8 +7926,8 @@
           <w:lang w:eastAsia="es-CO"/>
         </w:rPr>
         <w:drawing>
-          <wp:inline distT="0" distB="0" distL="0" distR="0" wp14:anchorId="281A85E7" wp14:editId="3E7BA4FA">
-            <wp:extent cx="6202961" cy="3562597"/>
+          <wp:inline distT="0" distB="0" distL="0" distR="0" wp14:anchorId="387DDD6D" wp14:editId="608FD2AA">
+            <wp:extent cx="5612130" cy="3283585"/>
             <wp:effectExtent l="0" t="0" r="7620" b="0"/>
             <wp:docPr id="1" name="Imagen 1"/>
             <wp:cNvGraphicFramePr>
@@ -8144,7 +7949,7 @@
                   <pic:spPr>
                     <a:xfrm>
                       <a:off x="0" y="0"/>
-                      <a:ext cx="6212689" cy="3568184"/>
+                      <a:ext cx="5612130" cy="3283585"/>
                     </a:xfrm>
                     <a:prstGeom prst="rect">
                       <a:avLst/>
@@ -8171,6 +7976,16 @@
     </w:p>
     <w:p>
       <w:pPr>
+        <w:rPr>
+          <w:rFonts w:ascii="Arial" w:hAnsi="Arial" w:cs="Arial"/>
+          <w:b/>
+          <w:sz w:val="24"/>
+          <w:szCs w:val="24"/>
+        </w:rPr>
+      </w:pPr>
+    </w:p>
+    <w:p>
+      <w:pPr>
         <w:pStyle w:val="Prrafodelista"/>
         <w:jc w:val="both"/>
         <w:outlineLvl w:val="0"/>
@@ -8184,13 +7999,9 @@
     <w:p>
       <w:pPr>
         <w:pStyle w:val="Prrafodelista"/>
-        <w:numPr>
-          <w:ilvl w:val="0"/>
-          <w:numId w:val="1"/>
-        </w:numPr>
         <w:ind w:left="0"/>
         <w:jc w:val="both"/>
-        <w:outlineLvl w:val="0"/>
+        <w:outlineLvl w:val="1"/>
         <w:rPr>
           <w:rFonts w:ascii="Arial" w:hAnsi="Arial" w:cs="Arial"/>
           <w:b/>
@@ -8198,7 +8009,7 @@
           <w:szCs w:val="24"/>
         </w:rPr>
       </w:pPr>
-      <w:bookmarkStart w:id="15" w:name="_Toc362778346"/>
+      <w:bookmarkStart w:id="14" w:name="_Toc362987233"/>
       <w:r>
         <w:rPr>
           <w:rFonts w:ascii="Arial" w:hAnsi="Arial" w:cs="Arial"/>
@@ -8206,17 +8017,28 @@
           <w:sz w:val="24"/>
           <w:szCs w:val="24"/>
         </w:rPr>
-        <w:t>Instalación</w:t>
-      </w:r>
-      <w:bookmarkEnd w:id="15"/>
+        <w:t>Visualización del sitio</w:t>
+      </w:r>
+      <w:bookmarkEnd w:id="14"/>
+      <w:r>
+        <w:rPr>
+          <w:rFonts w:ascii="Arial" w:hAnsi="Arial" w:cs="Arial"/>
+          <w:b/>
+          <w:sz w:val="24"/>
+          <w:szCs w:val="24"/>
+        </w:rPr>
+        <w:t xml:space="preserve"> </w:t>
+      </w:r>
     </w:p>
     <w:p>
       <w:pPr>
         <w:pStyle w:val="Prrafodelista"/>
         <w:ind w:left="0"/>
         <w:jc w:val="both"/>
-        <w:rPr>
-          <w:rFonts w:ascii="Arial" w:hAnsi="Arial" w:cs="Arial"/>
+        <w:outlineLvl w:val="1"/>
+        <w:rPr>
+          <w:rFonts w:ascii="Arial" w:hAnsi="Arial" w:cs="Arial"/>
+          <w:b/>
           <w:sz w:val="24"/>
           <w:szCs w:val="24"/>
         </w:rPr>
@@ -8233,29 +8055,25 @@
           <w:szCs w:val="24"/>
         </w:rPr>
       </w:pPr>
-      <w:r>
-        <w:rPr>
-          <w:rFonts w:ascii="Arial" w:hAnsi="Arial" w:cs="Arial"/>
-          <w:sz w:val="24"/>
-          <w:szCs w:val="24"/>
-        </w:rPr>
-        <w:t xml:space="preserve">Para la puesta en marcha de la aplicación solo es necesario </w:t>
-      </w:r>
-      <w:r>
-        <w:rPr>
-          <w:rFonts w:ascii="Arial" w:hAnsi="Arial" w:cs="Arial"/>
-          <w:sz w:val="24"/>
-          <w:szCs w:val="24"/>
-        </w:rPr>
-        <w:t xml:space="preserve">ingresar al </w:t>
-      </w:r>
-      <w:r>
-        <w:rPr>
-          <w:rFonts w:ascii="Arial" w:hAnsi="Arial" w:cs="Arial"/>
-          <w:sz w:val="24"/>
-          <w:szCs w:val="24"/>
-        </w:rPr>
-        <w:t xml:space="preserve">sitio </w:t>
+    </w:p>
+    <w:p>
+      <w:pPr>
+        <w:pStyle w:val="Prrafodelista"/>
+        <w:ind w:left="0"/>
+        <w:jc w:val="both"/>
+        <w:rPr>
+          <w:rFonts w:ascii="Arial" w:hAnsi="Arial" w:cs="Arial"/>
+          <w:sz w:val="24"/>
+          <w:szCs w:val="24"/>
+        </w:rPr>
+      </w:pPr>
+      <w:r>
+        <w:rPr>
+          <w:rFonts w:ascii="Arial" w:hAnsi="Arial" w:cs="Arial"/>
+          <w:sz w:val="24"/>
+          <w:szCs w:val="24"/>
+        </w:rPr>
+        <w:t xml:space="preserve">Para la puesta en marcha de la aplicación solo es necesario ingresar al sitio </w:t>
       </w:r>
       <w:hyperlink r:id="rId15" w:history="1">
         <w:r>
@@ -8274,23 +8092,31 @@
           <w:sz w:val="24"/>
           <w:szCs w:val="24"/>
         </w:rPr>
-        <w:t xml:space="preserve"> y e </w:t>
-      </w:r>
-      <w:r>
-        <w:rPr>
-          <w:rFonts w:ascii="Arial" w:hAnsi="Arial" w:cs="Arial"/>
-          <w:sz w:val="24"/>
-          <w:szCs w:val="24"/>
-        </w:rPr>
-        <w:t>elegir que se desea hacer</w:t>
-      </w:r>
-      <w:r>
-        <w:rPr>
-          <w:rFonts w:ascii="Arial" w:hAnsi="Arial" w:cs="Arial"/>
-          <w:sz w:val="24"/>
-          <w:szCs w:val="24"/>
-        </w:rPr>
-        <w:t>, usted puede ver imágenes, cargar imágenes o crear una cuenta</w:t>
+        <w:t xml:space="preserve"> y  elegir qu</w:t>
+      </w:r>
+      <w:r>
+        <w:rPr>
+          <w:rFonts w:ascii="Arial" w:hAnsi="Arial" w:cs="Arial"/>
+          <w:sz w:val="24"/>
+          <w:szCs w:val="24"/>
+        </w:rPr>
+        <w:t>é</w:t>
+      </w:r>
+      <w:r>
+        <w:rPr>
+          <w:rFonts w:ascii="Arial" w:hAnsi="Arial" w:cs="Arial"/>
+          <w:sz w:val="24"/>
+          <w:szCs w:val="24"/>
+        </w:rPr>
+        <w:t xml:space="preserve"> se desea hacer, usted puede ver imágenes, cargar imágenes o crear una cuenta</w:t>
+      </w:r>
+      <w:r>
+        <w:rPr>
+          <w:rFonts w:ascii="Arial" w:hAnsi="Arial" w:cs="Arial"/>
+          <w:sz w:val="24"/>
+          <w:szCs w:val="24"/>
+        </w:rPr>
+        <w:t xml:space="preserve"> de usuario</w:t>
       </w:r>
       <w:r>
         <w:rPr>
@@ -8303,21 +8129,7 @@
     </w:p>
     <w:p>
       <w:pPr>
-        <w:jc w:val="both"/>
-        <w:rPr>
-          <w:rFonts w:ascii="Arial" w:hAnsi="Arial" w:cs="Arial"/>
-          <w:sz w:val="24"/>
-          <w:szCs w:val="24"/>
-        </w:rPr>
-      </w:pPr>
-    </w:p>
-    <w:p>
-      <w:pPr>
         <w:pStyle w:val="Prrafodelista"/>
-        <w:numPr>
-          <w:ilvl w:val="0"/>
-          <w:numId w:val="1"/>
-        </w:numPr>
         <w:ind w:left="0"/>
         <w:jc w:val="both"/>
         <w:outlineLvl w:val="0"/>
@@ -8328,26 +8140,33 @@
           <w:szCs w:val="24"/>
         </w:rPr>
       </w:pPr>
-      <w:bookmarkStart w:id="16" w:name="_Toc362778347"/>
-      <w:r>
-        <w:rPr>
-          <w:rFonts w:ascii="Arial" w:hAnsi="Arial" w:cs="Arial"/>
-          <w:b/>
-          <w:sz w:val="24"/>
-          <w:szCs w:val="24"/>
-        </w:rPr>
-        <w:t>Visualización del sitio</w:t>
-      </w:r>
-      <w:bookmarkEnd w:id="16"/>
-      <w:r>
-        <w:rPr>
-          <w:rFonts w:ascii="Arial" w:hAnsi="Arial" w:cs="Arial"/>
-          <w:b/>
-          <w:sz w:val="24"/>
-          <w:szCs w:val="24"/>
-        </w:rPr>
-        <w:t xml:space="preserve"> </w:t>
-      </w:r>
+    </w:p>
+    <w:p>
+      <w:pPr>
+        <w:rPr>
+          <w:rFonts w:ascii="Arial" w:hAnsi="Arial" w:cs="Arial"/>
+          <w:sz w:val="24"/>
+          <w:szCs w:val="24"/>
+        </w:rPr>
+      </w:pPr>
+    </w:p>
+    <w:p>
+      <w:pPr>
+        <w:rPr>
+          <w:rFonts w:ascii="Arial" w:hAnsi="Arial" w:cs="Arial"/>
+          <w:sz w:val="24"/>
+          <w:szCs w:val="24"/>
+        </w:rPr>
+      </w:pPr>
+    </w:p>
+    <w:p>
+      <w:pPr>
+        <w:rPr>
+          <w:rFonts w:ascii="Arial" w:hAnsi="Arial" w:cs="Arial"/>
+          <w:sz w:val="24"/>
+          <w:szCs w:val="24"/>
+        </w:rPr>
+      </w:pPr>
     </w:p>
     <w:p>
       <w:pPr>
@@ -8523,6 +8342,51 @@
           <w:szCs w:val="24"/>
         </w:rPr>
       </w:pPr>
+    </w:p>
+    <w:p>
+      <w:pPr>
+        <w:rPr>
+          <w:rFonts w:ascii="Arial" w:hAnsi="Arial" w:cs="Arial"/>
+          <w:sz w:val="24"/>
+          <w:szCs w:val="24"/>
+        </w:rPr>
+      </w:pPr>
+    </w:p>
+    <w:p>
+      <w:pPr>
+        <w:rPr>
+          <w:rFonts w:ascii="Arial" w:hAnsi="Arial" w:cs="Arial"/>
+          <w:sz w:val="24"/>
+          <w:szCs w:val="24"/>
+        </w:rPr>
+      </w:pPr>
+    </w:p>
+    <w:p>
+      <w:pPr>
+        <w:rPr>
+          <w:rFonts w:ascii="Arial" w:hAnsi="Arial" w:cs="Arial"/>
+          <w:sz w:val="24"/>
+          <w:szCs w:val="24"/>
+        </w:rPr>
+      </w:pPr>
+    </w:p>
+    <w:p>
+      <w:pPr>
+        <w:rPr>
+          <w:rFonts w:ascii="Arial" w:hAnsi="Arial" w:cs="Arial"/>
+          <w:sz w:val="24"/>
+          <w:szCs w:val="24"/>
+        </w:rPr>
+      </w:pPr>
+    </w:p>
+    <w:p>
+      <w:pPr>
+        <w:rPr>
+          <w:rFonts w:ascii="Arial" w:hAnsi="Arial" w:cs="Arial"/>
+          <w:sz w:val="24"/>
+          <w:szCs w:val="24"/>
+        </w:rPr>
+      </w:pPr>
       <w:r>
         <w:rPr>
           <w:rFonts w:ascii="Arial" w:hAnsi="Arial" w:cs="Arial"/>
@@ -8895,7 +8759,7 @@
           <w:szCs w:val="24"/>
         </w:rPr>
       </w:pPr>
-      <w:bookmarkStart w:id="17" w:name="_Toc362778348"/>
+      <w:bookmarkStart w:id="15" w:name="_Toc362987234"/>
       <w:r>
         <w:rPr>
           <w:rFonts w:ascii="Arial" w:hAnsi="Arial" w:cs="Arial"/>
@@ -8905,7 +8769,7 @@
         </w:rPr>
         <w:t>BIBLIOGRAFÍA</w:t>
       </w:r>
-      <w:bookmarkEnd w:id="17"/>
+      <w:bookmarkEnd w:id="15"/>
     </w:p>
     <w:p/>
     <w:p/>
@@ -8949,7 +8813,19 @@
           <w:bdr w:val="none" w:sz="0" w:space="0" w:color="auto" w:frame="1"/>
           <w:shd w:val="clear" w:color="auto" w:fill="FFFFFF"/>
         </w:rPr>
-        <w:t>youtube</w:t>
+        <w:t>Y</w:t>
+      </w:r>
+      <w:bookmarkStart w:id="16" w:name="_GoBack"/>
+      <w:bookmarkEnd w:id="16"/>
+      <w:r>
+        <w:rPr>
+          <w:rFonts w:ascii="Arial" w:hAnsi="Arial" w:cs="Arial"/>
+          <w:sz w:val="24"/>
+          <w:szCs w:val="24"/>
+          <w:bdr w:val="none" w:sz="0" w:space="0" w:color="auto" w:frame="1"/>
+          <w:shd w:val="clear" w:color="auto" w:fill="FFFFFF"/>
+        </w:rPr>
+        <w:t>outube</w:t>
       </w:r>
       <w:proofErr w:type="spellEnd"/>
       <w:r>
@@ -9095,7 +8971,10 @@
           <w:shd w:val="clear" w:color="auto" w:fill="FFFFFF"/>
         </w:rPr>
       </w:pPr>
-      <w:r>
+    </w:p>
+    <w:p>
+      <w:pPr>
+        <w:jc w:val="both"/>
         <w:rPr>
           <w:rFonts w:ascii="Arial" w:hAnsi="Arial" w:cs="Arial"/>
           <w:sz w:val="24"/>
@@ -9103,8 +8982,7 @@
           <w:bdr w:val="none" w:sz="0" w:space="0" w:color="auto" w:frame="1"/>
           <w:shd w:val="clear" w:color="auto" w:fill="FFFFFF"/>
         </w:rPr>
-        <w:t>Edwin Montoya. Mayo de 201</w:t>
-      </w:r>
+      </w:pPr>
       <w:r>
         <w:rPr>
           <w:rFonts w:ascii="Arial" w:hAnsi="Arial" w:cs="Arial"/>
@@ -9113,7 +8991,7 @@
           <w:bdr w:val="none" w:sz="0" w:space="0" w:color="auto" w:frame="1"/>
           <w:shd w:val="clear" w:color="auto" w:fill="FFFFFF"/>
         </w:rPr>
-        <w:t>2</w:t>
+        <w:t>Edwin Montoya. Mayo de 201</w:t>
       </w:r>
       <w:r>
         <w:rPr>
@@ -9123,15 +9001,7 @@
           <w:bdr w:val="none" w:sz="0" w:space="0" w:color="auto" w:frame="1"/>
           <w:shd w:val="clear" w:color="auto" w:fill="FFFFFF"/>
         </w:rPr>
-        <w:t>.</w:t>
-      </w:r>
-      <w:r>
-        <w:rPr>
-          <w:rFonts w:ascii="Arial" w:hAnsi="Arial" w:cs="Arial"/>
-          <w:sz w:val="24"/>
-          <w:szCs w:val="24"/>
-        </w:rPr>
-        <w:t xml:space="preserve"> </w:t>
+        <w:t>2</w:t>
       </w:r>
       <w:r>
         <w:rPr>
@@ -9141,7 +9011,15 @@
           <w:bdr w:val="none" w:sz="0" w:space="0" w:color="auto" w:frame="1"/>
           <w:shd w:val="clear" w:color="auto" w:fill="FFFFFF"/>
         </w:rPr>
-        <w:t>Programación en Java Sockets. [Fecha de consulta: </w:t>
+        <w:t>.</w:t>
+      </w:r>
+      <w:r>
+        <w:rPr>
+          <w:rFonts w:ascii="Arial" w:hAnsi="Arial" w:cs="Arial"/>
+          <w:sz w:val="24"/>
+          <w:szCs w:val="24"/>
+        </w:rPr>
+        <w:t xml:space="preserve"> </w:t>
       </w:r>
       <w:r>
         <w:rPr>
@@ -9151,7 +9029,7 @@
           <w:bdr w:val="none" w:sz="0" w:space="0" w:color="auto" w:frame="1"/>
           <w:shd w:val="clear" w:color="auto" w:fill="FFFFFF"/>
         </w:rPr>
-        <w:t xml:space="preserve">julio de </w:t>
+        <w:t>Programación en Java Sockets. [Fecha de consulta: </w:t>
       </w:r>
       <w:r>
         <w:rPr>
@@ -9161,12 +9039,9 @@
           <w:bdr w:val="none" w:sz="0" w:space="0" w:color="auto" w:frame="1"/>
           <w:shd w:val="clear" w:color="auto" w:fill="FFFFFF"/>
         </w:rPr>
-        <w:t xml:space="preserve">2013]. </w:t>
-      </w:r>
-    </w:p>
-    <w:p>
-      <w:pPr>
-        <w:jc w:val="both"/>
+        <w:t xml:space="preserve">julio de </w:t>
+      </w:r>
+      <w:r>
         <w:rPr>
           <w:rFonts w:ascii="Arial" w:hAnsi="Arial" w:cs="Arial"/>
           <w:sz w:val="24"/>
@@ -9174,8 +9049,12 @@
           <w:bdr w:val="none" w:sz="0" w:space="0" w:color="auto" w:frame="1"/>
           <w:shd w:val="clear" w:color="auto" w:fill="FFFFFF"/>
         </w:rPr>
-      </w:pPr>
-      <w:r>
+        <w:t xml:space="preserve">2013]. </w:t>
+      </w:r>
+    </w:p>
+    <w:p>
+      <w:pPr>
+        <w:jc w:val="both"/>
         <w:rPr>
           <w:rFonts w:ascii="Arial" w:hAnsi="Arial" w:cs="Arial"/>
           <w:sz w:val="24"/>
@@ -9183,8 +9062,7 @@
           <w:bdr w:val="none" w:sz="0" w:space="0" w:color="auto" w:frame="1"/>
           <w:shd w:val="clear" w:color="auto" w:fill="FFFFFF"/>
         </w:rPr>
-        <w:t>Raquel Anaya</w:t>
-      </w:r>
+      </w:pPr>
       <w:r>
         <w:rPr>
           <w:rFonts w:ascii="Arial" w:hAnsi="Arial" w:cs="Arial"/>
@@ -9193,7 +9071,7 @@
           <w:bdr w:val="none" w:sz="0" w:space="0" w:color="auto" w:frame="1"/>
           <w:shd w:val="clear" w:color="auto" w:fill="FFFFFF"/>
         </w:rPr>
-        <w:t xml:space="preserve">. </w:t>
+        <w:t>Raquel Anaya</w:t>
       </w:r>
       <w:r>
         <w:rPr>
@@ -9203,7 +9081,7 @@
           <w:bdr w:val="none" w:sz="0" w:space="0" w:color="auto" w:frame="1"/>
           <w:shd w:val="clear" w:color="auto" w:fill="FFFFFF"/>
         </w:rPr>
-        <w:t xml:space="preserve">Julio </w:t>
+        <w:t xml:space="preserve">. </w:t>
       </w:r>
       <w:r>
         <w:rPr>
@@ -9213,23 +9091,7 @@
           <w:bdr w:val="none" w:sz="0" w:space="0" w:color="auto" w:frame="1"/>
           <w:shd w:val="clear" w:color="auto" w:fill="FFFFFF"/>
         </w:rPr>
-        <w:t>de 2012.</w:t>
-      </w:r>
-      <w:r>
-        <w:rPr>
-          <w:rFonts w:ascii="Arial" w:hAnsi="Arial" w:cs="Arial"/>
-          <w:sz w:val="24"/>
-          <w:szCs w:val="24"/>
-        </w:rPr>
-        <w:t xml:space="preserve"> </w:t>
-      </w:r>
-      <w:r>
-        <w:rPr>
-          <w:rFonts w:ascii="Arial" w:hAnsi="Arial" w:cs="Arial"/>
-          <w:sz w:val="24"/>
-          <w:szCs w:val="24"/>
-        </w:rPr>
-        <w:t>Requisitos</w:t>
+        <w:t xml:space="preserve">Julio </w:t>
       </w:r>
       <w:r>
         <w:rPr>
@@ -9239,12 +9101,25 @@
           <w:bdr w:val="none" w:sz="0" w:space="0" w:color="auto" w:frame="1"/>
           <w:shd w:val="clear" w:color="auto" w:fill="FFFFFF"/>
         </w:rPr>
-        <w:t xml:space="preserve">. [Fecha de consulta: julio de 2013]. </w:t>
-      </w:r>
-    </w:p>
-    <w:p>
-      <w:pPr>
-        <w:jc w:val="both"/>
+        <w:t>de 2012.</w:t>
+      </w:r>
+      <w:r>
+        <w:rPr>
+          <w:rFonts w:ascii="Arial" w:hAnsi="Arial" w:cs="Arial"/>
+          <w:sz w:val="24"/>
+          <w:szCs w:val="24"/>
+        </w:rPr>
+        <w:t xml:space="preserve"> </w:t>
+      </w:r>
+      <w:r>
+        <w:rPr>
+          <w:rFonts w:ascii="Arial" w:hAnsi="Arial" w:cs="Arial"/>
+          <w:sz w:val="24"/>
+          <w:szCs w:val="24"/>
+        </w:rPr>
+        <w:t>Requisitos</w:t>
+      </w:r>
+      <w:r>
         <w:rPr>
           <w:rFonts w:ascii="Arial" w:hAnsi="Arial" w:cs="Arial"/>
           <w:sz w:val="24"/>
@@ -9252,7 +9127,8 @@
           <w:bdr w:val="none" w:sz="0" w:space="0" w:color="auto" w:frame="1"/>
           <w:shd w:val="clear" w:color="auto" w:fill="FFFFFF"/>
         </w:rPr>
-      </w:pPr>
+        <w:t xml:space="preserve">. [Fecha de consulta: julio de 2013]. </w:t>
+      </w:r>
     </w:p>
     <w:p>
       <w:pPr>
@@ -9261,15 +9137,71 @@
           <w:rFonts w:ascii="Arial" w:hAnsi="Arial" w:cs="Arial"/>
           <w:sz w:val="24"/>
           <w:szCs w:val="24"/>
-        </w:rPr>
-      </w:pPr>
-      <w:r>
-        <w:rPr>
-          <w:rFonts w:ascii="Arial" w:hAnsi="Arial" w:cs="Arial"/>
-          <w:sz w:val="24"/>
-          <w:szCs w:val="24"/>
-        </w:rPr>
-        <w:t xml:space="preserve">Colaboradores De Fondos.com. 2009. En: </w:t>
+          <w:bdr w:val="none" w:sz="0" w:space="0" w:color="auto" w:frame="1"/>
+          <w:shd w:val="clear" w:color="auto" w:fill="FFFFFF"/>
+        </w:rPr>
+      </w:pPr>
+    </w:p>
+    <w:p>
+      <w:pPr>
+        <w:jc w:val="both"/>
+        <w:rPr>
+          <w:rFonts w:ascii="Arial" w:hAnsi="Arial" w:cs="Arial"/>
+          <w:sz w:val="24"/>
+          <w:szCs w:val="24"/>
+        </w:rPr>
+      </w:pPr>
+      <w:r>
+        <w:rPr>
+          <w:rFonts w:ascii="Arial" w:hAnsi="Arial" w:cs="Arial"/>
+          <w:sz w:val="24"/>
+          <w:szCs w:val="24"/>
+        </w:rPr>
+        <w:t xml:space="preserve">Colaboradores De Fondos.com. 2009. </w:t>
+      </w:r>
+      <w:r>
+        <w:rPr>
+          <w:rFonts w:ascii="Arial" w:hAnsi="Arial" w:cs="Arial"/>
+          <w:sz w:val="24"/>
+          <w:szCs w:val="24"/>
+        </w:rPr>
+        <w:t>Defondos.com.</w:t>
+      </w:r>
+      <w:r>
+        <w:rPr>
+          <w:rFonts w:ascii="Arial" w:hAnsi="Arial" w:cs="Arial"/>
+          <w:sz w:val="24"/>
+          <w:szCs w:val="24"/>
+        </w:rPr>
+        <w:t xml:space="preserve"> </w:t>
+      </w:r>
+      <w:r>
+        <w:rPr>
+          <w:rFonts w:ascii="Arial" w:hAnsi="Arial" w:cs="Arial"/>
+          <w:sz w:val="24"/>
+          <w:szCs w:val="24"/>
+          <w:bdr w:val="none" w:sz="0" w:space="0" w:color="auto" w:frame="1"/>
+          <w:shd w:val="clear" w:color="auto" w:fill="FFFFFF"/>
+        </w:rPr>
+        <w:t xml:space="preserve">[Fecha de consulta: julio de 2013]. </w:t>
+      </w:r>
+      <w:r>
+        <w:rPr>
+          <w:rFonts w:ascii="Arial" w:hAnsi="Arial" w:cs="Arial"/>
+          <w:sz w:val="24"/>
+          <w:szCs w:val="24"/>
+          <w:bdr w:val="none" w:sz="0" w:space="0" w:color="auto" w:frame="1"/>
+          <w:shd w:val="clear" w:color="auto" w:fill="FFFFFF"/>
+        </w:rPr>
+        <w:t xml:space="preserve">Disponible en. </w:t>
+      </w:r>
+      <w:r>
+        <w:rPr>
+          <w:rFonts w:ascii="Arial" w:hAnsi="Arial" w:cs="Arial"/>
+          <w:sz w:val="24"/>
+          <w:szCs w:val="24"/>
+        </w:rPr>
+        <w:t xml:space="preserve"> </w:t>
       </w:r>
       <w:hyperlink r:id="rId23" w:history="1">
         <w:r>
@@ -9360,7 +9292,7 @@
             <w:noProof/>
             <w:lang w:val="es-ES"/>
           </w:rPr>
-          <w:t>5</w:t>
+          <w:t>16</w:t>
         </w:r>
         <w:r>
           <w:fldChar w:fldCharType="end"/>
@@ -9387,12 +9319,6 @@
       <w:gridCol w:w="3162"/>
     </w:tblGrid>
     <w:tr>
-      <w:tblPrEx>
-        <w:tblCellMar>
-          <w:top w:w="0" w:type="dxa"/>
-          <w:bottom w:w="0" w:type="dxa"/>
-        </w:tblCellMar>
-      </w:tblPrEx>
       <w:tc>
         <w:tcPr>
           <w:tcW w:w="3162" w:type="dxa"/>
@@ -12150,7 +12076,7 @@
 </file>
 
 <file path=customXml/itemProps2.xml><?xml version="1.0" encoding="utf-8"?>
-<ds:datastoreItem xmlns:ds="http://schemas.openxmlformats.org/officeDocument/2006/customXml" ds:itemID="{6C7242EB-986B-4E8D-87AE-C4534ABF86B1}">
+<ds:datastoreItem xmlns:ds="http://schemas.openxmlformats.org/officeDocument/2006/customXml" ds:itemID="{7DEA806A-B98A-4CF8-A9E7-285F47F715B1}">
   <ds:schemaRefs>
     <ds:schemaRef ds:uri="http://schemas.openxmlformats.org/officeDocument/2006/bibliography"/>
   </ds:schemaRefs>

</xml_diff>